<commit_message>
update followers count controller
</commit_message>
<xml_diff>
--- a/Assignments/Final Report/Comp 2001 Final Report.docx
+++ b/Assignments/Final Report/Comp 2001 Final Report.docx
@@ -355,6 +355,11 @@
     <w:p>
       <w:r>
         <w:lastRenderedPageBreak/>
+        <w:t>Another way that my implementation ensures security is via my implementation of session timers that expire if the user has not performed an action within 10 minutes, this helps to make sure that a user’s account is secure and cannot be used by other potential bad actors.</w:t>
+      </w:r>
+    </w:p>
+    <w:p>
+      <w:r>
         <w:t>My data items are designed in a way that enforces integrity, privacy and security as the controllers have limited access to sensitive information and is designed in a way that maintains data integrity via good use of normalisation and best practices in database management.</w:t>
       </w:r>
     </w:p>
@@ -396,23 +401,55 @@
       </w:r>
     </w:p>
     <w:p>
-      <w:r>
-        <w:t>GET – Get all users, returns the main view on the database with followers and favourite activities shown</w:t>
-      </w:r>
-    </w:p>
-    <w:p>
-      <w:r>
-        <w:t>GET{id} – Gets a specific user from main view</w:t>
-      </w:r>
-    </w:p>
-    <w:p>
-      <w:r>
-        <w:t>POST – Creates a user with the inputs provided, can be used without logging in</w:t>
-      </w:r>
-    </w:p>
-    <w:p>
-      <w:r>
-        <w:t xml:space="preserve">PUT – Edits the current logged in user, only admin can set </w:t>
+      <w:hyperlink r:id="rId9" w:anchor="L28" w:history="1">
+        <w:r>
+          <w:rPr>
+            <w:rStyle w:val="Hyperlink"/>
+          </w:rPr>
+          <w:t>GET</w:t>
+        </w:r>
+      </w:hyperlink>
+      <w:r>
+        <w:t xml:space="preserve"> – Get all users, returns the main view on the database with followers and favourite activities shown</w:t>
+      </w:r>
+    </w:p>
+    <w:p>
+      <w:hyperlink r:id="rId10" w:anchor="L81" w:history="1">
+        <w:r>
+          <w:rPr>
+            <w:rStyle w:val="Hyperlink"/>
+          </w:rPr>
+          <w:t>GET{id}</w:t>
+        </w:r>
+      </w:hyperlink>
+      <w:r>
+        <w:t xml:space="preserve"> – Gets a specific user from main view</w:t>
+      </w:r>
+    </w:p>
+    <w:p>
+      <w:hyperlink r:id="rId11" w:anchor="L133" w:history="1">
+        <w:r>
+          <w:rPr>
+            <w:rStyle w:val="Hyperlink"/>
+          </w:rPr>
+          <w:t>POST</w:t>
+        </w:r>
+      </w:hyperlink>
+      <w:r>
+        <w:t xml:space="preserve"> – Creates a user with the inputs provided, can be used without logging in</w:t>
+      </w:r>
+    </w:p>
+    <w:p>
+      <w:hyperlink r:id="rId12" w:anchor="L192" w:history="1">
+        <w:r>
+          <w:rPr>
+            <w:rStyle w:val="Hyperlink"/>
+          </w:rPr>
+          <w:t>PUT</w:t>
+        </w:r>
+      </w:hyperlink>
+      <w:r>
+        <w:t xml:space="preserve"> – Edits the current logged in user, only admin can set </w:t>
       </w:r>
       <w:proofErr w:type="spellStart"/>
       <w:r>
@@ -424,8 +461,16 @@
       </w:r>
     </w:p>
     <w:p>
-      <w:r>
-        <w:t>DELETE – Deletes (Archives) a user, admin only</w:t>
+      <w:hyperlink r:id="rId13" w:anchor="L275" w:history="1">
+        <w:r>
+          <w:rPr>
+            <w:rStyle w:val="Hyperlink"/>
+          </w:rPr>
+          <w:t>DELETE</w:t>
+        </w:r>
+      </w:hyperlink>
+      <w:r>
+        <w:t xml:space="preserve"> – Deletes (Archives) a user, admin only</w:t>
       </w:r>
     </w:p>
     <w:p>
@@ -437,8 +482,16 @@
       </w:r>
     </w:p>
     <w:p>
-      <w:r>
-        <w:t xml:space="preserve">GET – Logs in the user using the auth </w:t>
+      <w:hyperlink r:id="rId14" w:anchor="L25" w:history="1">
+        <w:r>
+          <w:rPr>
+            <w:rStyle w:val="Hyperlink"/>
+          </w:rPr>
+          <w:t>GET</w:t>
+        </w:r>
+      </w:hyperlink>
+      <w:r>
+        <w:t xml:space="preserve"> – Logs in the user using the auth </w:t>
       </w:r>
       <w:proofErr w:type="spellStart"/>
       <w:r>
@@ -450,8 +503,16 @@
       </w:r>
     </w:p>
     <w:p>
-      <w:r>
-        <w:t>GET – Logout, clears all login data</w:t>
+      <w:hyperlink r:id="rId15" w:anchor="L14" w:history="1">
+        <w:r>
+          <w:rPr>
+            <w:rStyle w:val="Hyperlink"/>
+          </w:rPr>
+          <w:t>GET</w:t>
+        </w:r>
+      </w:hyperlink>
+      <w:r>
+        <w:t xml:space="preserve"> – Logout, clears all login data</w:t>
       </w:r>
     </w:p>
     <w:p>
@@ -463,13 +524,29 @@
       </w:r>
     </w:p>
     <w:p>
-      <w:r>
-        <w:t>GET – Get all archive users, admin only</w:t>
-      </w:r>
-    </w:p>
-    <w:p>
-      <w:r>
-        <w:t>GET{id} – Get a specific archived user, admin only</w:t>
+      <w:hyperlink r:id="rId16" w:anchor="L29" w:history="1">
+        <w:r>
+          <w:rPr>
+            <w:rStyle w:val="Hyperlink"/>
+          </w:rPr>
+          <w:t>GET</w:t>
+        </w:r>
+      </w:hyperlink>
+      <w:r>
+        <w:t xml:space="preserve"> – Get all archive users, admin only</w:t>
+      </w:r>
+    </w:p>
+    <w:p>
+      <w:hyperlink r:id="rId17" w:anchor="L79" w:history="1">
+        <w:r>
+          <w:rPr>
+            <w:rStyle w:val="Hyperlink"/>
+          </w:rPr>
+          <w:t>GET{id}</w:t>
+        </w:r>
+      </w:hyperlink>
+      <w:r>
+        <w:t xml:space="preserve"> – Get a specific archived user, admin only</w:t>
       </w:r>
     </w:p>
     <w:p>
@@ -481,26 +558,94 @@
       </w:r>
     </w:p>
     <w:p>
-      <w:r>
-        <w:t>POST – Follow user</w:t>
-      </w:r>
-    </w:p>
-    <w:p>
-      <w:r>
-        <w:t>DELETE – Unfollow user</w:t>
-      </w:r>
-    </w:p>
-    <w:p>
-      <w:r>
-        <w:t>GET – Get Following count of a user</w:t>
-      </w:r>
-    </w:p>
-    <w:p>
-      <w:r>
-        <w:t>GET – Get Follow</w:t>
+      <w:hyperlink r:id="rId18" w:anchor="L73" w:history="1">
+        <w:r>
+          <w:rPr>
+            <w:rStyle w:val="Hyperlink"/>
+          </w:rPr>
+          <w:t>PO</w:t>
+        </w:r>
+        <w:r>
+          <w:rPr>
+            <w:rStyle w:val="Hyperlink"/>
+          </w:rPr>
+          <w:t>S</w:t>
+        </w:r>
+        <w:r>
+          <w:rPr>
+            <w:rStyle w:val="Hyperlink"/>
+          </w:rPr>
+          <w:t>T</w:t>
+        </w:r>
+      </w:hyperlink>
+      <w:r>
+        <w:t xml:space="preserve"> – Follow user</w:t>
+      </w:r>
+    </w:p>
+    <w:p>
+      <w:hyperlink r:id="rId19" w:anchor="L73" w:history="1">
+        <w:r>
+          <w:rPr>
+            <w:rStyle w:val="Hyperlink"/>
+          </w:rPr>
+          <w:t>DELETE</w:t>
+        </w:r>
+      </w:hyperlink>
+      <w:r>
+        <w:t xml:space="preserve"> – Unfollow user</w:t>
+      </w:r>
+    </w:p>
+    <w:p>
+      <w:hyperlink r:id="rId20" w:anchor="L88" w:history="1">
+        <w:r>
+          <w:rPr>
+            <w:rStyle w:val="Hyperlink"/>
+          </w:rPr>
+          <w:t>GET</w:t>
+        </w:r>
+        <w:r>
+          <w:rPr>
+            <w:rStyle w:val="Hyperlink"/>
+          </w:rPr>
+          <w:t>{id}</w:t>
+        </w:r>
+      </w:hyperlink>
+      <w:r>
+        <w:t xml:space="preserve"> – Get Follow</w:t>
       </w:r>
       <w:r>
         <w:t>er</w:t>
+      </w:r>
+      <w:r>
+        <w:t xml:space="preserve"> count of a user</w:t>
+      </w:r>
+    </w:p>
+    <w:p>
+      <w:hyperlink r:id="rId21" w:anchor="L90" w:history="1">
+        <w:r>
+          <w:rPr>
+            <w:rStyle w:val="Hyperlink"/>
+          </w:rPr>
+          <w:t>GET</w:t>
+        </w:r>
+        <w:r>
+          <w:rPr>
+            <w:rStyle w:val="Hyperlink"/>
+          </w:rPr>
+          <w:t>{</w:t>
+        </w:r>
+        <w:r>
+          <w:rPr>
+            <w:rStyle w:val="Hyperlink"/>
+          </w:rPr>
+          <w:t>id}</w:t>
+        </w:r>
+      </w:hyperlink>
+      <w:r>
+        <w:t xml:space="preserve"> – Get Follow</w:t>
+      </w:r>
+      <w:r>
+        <w:t>ing</w:t>
       </w:r>
       <w:r>
         <w:t xml:space="preserve"> count</w:t>
@@ -519,23 +664,61 @@
       </w:r>
     </w:p>
     <w:p>
-      <w:r>
-        <w:t>GET – Get a list of all activities</w:t>
-      </w:r>
-    </w:p>
-    <w:p>
-      <w:r>
-        <w:t>GET{id} – Get a specific activity</w:t>
-      </w:r>
-    </w:p>
-    <w:p>
-      <w:r>
-        <w:t>POST – Create an activity, admin only</w:t>
-      </w:r>
-    </w:p>
-    <w:p>
-      <w:r>
-        <w:t>PUT – Edit activity, admin only</w:t>
+      <w:hyperlink r:id="rId22" w:anchor="L28C35-L28C35" w:history="1">
+        <w:r>
+          <w:rPr>
+            <w:rStyle w:val="Hyperlink"/>
+          </w:rPr>
+          <w:t>GE</w:t>
+        </w:r>
+        <w:r>
+          <w:rPr>
+            <w:rStyle w:val="Hyperlink"/>
+          </w:rPr>
+          <w:t>T</w:t>
+        </w:r>
+      </w:hyperlink>
+      <w:r>
+        <w:t xml:space="preserve"> – Get a list of all activities</w:t>
+      </w:r>
+    </w:p>
+    <w:p>
+      <w:hyperlink r:id="rId23" w:anchor="L81" w:history="1">
+        <w:r>
+          <w:rPr>
+            <w:rStyle w:val="Hyperlink"/>
+          </w:rPr>
+          <w:t>GET{id}</w:t>
+        </w:r>
+      </w:hyperlink>
+      <w:r>
+        <w:t xml:space="preserve"> – Get a specific activity</w:t>
+      </w:r>
+    </w:p>
+    <w:p>
+      <w:hyperlink r:id="rId24" w:anchor="L134" w:history="1">
+        <w:r>
+          <w:rPr>
+            <w:rStyle w:val="Hyperlink"/>
+          </w:rPr>
+          <w:t>POST</w:t>
+        </w:r>
+      </w:hyperlink>
+      <w:r>
+        <w:t xml:space="preserve"> – Create an activity, admin only</w:t>
+      </w:r>
+    </w:p>
+    <w:p>
+      <w:hyperlink r:id="rId25" w:anchor="L191" w:history="1">
+        <w:r>
+          <w:rPr>
+            <w:rStyle w:val="Hyperlink"/>
+          </w:rPr>
+          <w:t>PUT</w:t>
+        </w:r>
+      </w:hyperlink>
+      <w:r>
+        <w:t xml:space="preserve"> – Edit activity, admin only</w:t>
       </w:r>
     </w:p>
     <w:p>
@@ -544,9 +727,16 @@
           <w:vertAlign w:val="subscript"/>
         </w:rPr>
       </w:pPr>
-      <w:r>
-        <w:lastRenderedPageBreak/>
-        <w:t xml:space="preserve">DELETE – Delete activity, admin only </w:t>
+      <w:hyperlink r:id="rId26" w:anchor="L248" w:history="1">
+        <w:r>
+          <w:rPr>
+            <w:rStyle w:val="Hyperlink"/>
+          </w:rPr>
+          <w:t>DELETE</w:t>
+        </w:r>
+      </w:hyperlink>
+      <w:r>
+        <w:t xml:space="preserve"> – Delete activity, admin only </w:t>
       </w:r>
     </w:p>
     <w:p>
@@ -558,23 +748,221 @@
       </w:r>
     </w:p>
     <w:p>
-      <w:r>
-        <w:t>GET – Get a list of all users and their favourite activities</w:t>
-      </w:r>
-    </w:p>
-    <w:p>
-      <w:r>
-        <w:t>GET{id} – Gets a list of all favourite activities from a specific user.</w:t>
-      </w:r>
-    </w:p>
-    <w:p>
-      <w:r>
-        <w:t>POST{id} – Favourites an activity</w:t>
-      </w:r>
-    </w:p>
-    <w:p>
-      <w:r>
-        <w:t>DELETE{id} – Unfavourite an activity</w:t>
+      <w:hyperlink r:id="rId27" w:anchor="L28" w:history="1">
+        <w:r>
+          <w:rPr>
+            <w:rStyle w:val="Hyperlink"/>
+          </w:rPr>
+          <w:t>GET</w:t>
+        </w:r>
+      </w:hyperlink>
+      <w:r>
+        <w:t xml:space="preserve"> – Get a list of all users and their favourite activities</w:t>
+      </w:r>
+    </w:p>
+    <w:p>
+      <w:hyperlink r:id="rId28" w:anchor="L85" w:history="1">
+        <w:r>
+          <w:rPr>
+            <w:rStyle w:val="Hyperlink"/>
+          </w:rPr>
+          <w:t>GET{id}</w:t>
+        </w:r>
+      </w:hyperlink>
+      <w:r>
+        <w:t xml:space="preserve"> – Gets a list of all favourite activities from a specific user.</w:t>
+      </w:r>
+    </w:p>
+    <w:p>
+      <w:hyperlink r:id="rId29" w:anchor="L136" w:history="1">
+        <w:r>
+          <w:rPr>
+            <w:rStyle w:val="Hyperlink"/>
+          </w:rPr>
+          <w:t>POST{id}</w:t>
+        </w:r>
+      </w:hyperlink>
+      <w:r>
+        <w:t xml:space="preserve"> – Favourites an activity</w:t>
+      </w:r>
+    </w:p>
+    <w:p>
+      <w:hyperlink r:id="rId30" w:anchor="L191" w:history="1">
+        <w:r>
+          <w:rPr>
+            <w:rStyle w:val="Hyperlink"/>
+          </w:rPr>
+          <w:t>DELETE{id}</w:t>
+        </w:r>
+      </w:hyperlink>
+      <w:r>
+        <w:t xml:space="preserve"> – Unfavourite an activity</w:t>
+      </w:r>
+    </w:p>
+    <w:p/>
+    <w:p>
+      <w:r>
+        <w:t xml:space="preserve">Implementation of the encrypting of a password and the login into the authentication </w:t>
+      </w:r>
+      <w:proofErr w:type="spellStart"/>
+      <w:r>
+        <w:t>api</w:t>
+      </w:r>
+      <w:proofErr w:type="spellEnd"/>
+      <w:r>
+        <w:t>.</w:t>
+      </w:r>
+    </w:p>
+    <w:p>
+      <w:r>
+        <w:t xml:space="preserve">First the authentication </w:t>
+      </w:r>
+      <w:proofErr w:type="spellStart"/>
+      <w:r>
+        <w:t>api</w:t>
+      </w:r>
+      <w:proofErr w:type="spellEnd"/>
+      <w:r>
+        <w:t xml:space="preserve"> is contacted via </w:t>
+      </w:r>
+      <w:hyperlink r:id="rId31" w:anchor="L28C13-L28C46" w:history="1">
+        <w:r>
+          <w:rPr>
+            <w:rStyle w:val="Hyperlink"/>
+          </w:rPr>
+          <w:t>thi</w:t>
+        </w:r>
+        <w:r>
+          <w:rPr>
+            <w:rStyle w:val="Hyperlink"/>
+          </w:rPr>
+          <w:t>s</w:t>
+        </w:r>
+      </w:hyperlink>
+      <w:r>
+        <w:t xml:space="preserve"> function</w:t>
+      </w:r>
+      <w:r>
+        <w:t xml:space="preserve"> from </w:t>
+      </w:r>
+      <w:hyperlink r:id="rId32" w:anchor="L40" w:history="1">
+        <w:r>
+          <w:rPr>
+            <w:rStyle w:val="Hyperlink"/>
+          </w:rPr>
+          <w:t>this</w:t>
+        </w:r>
+      </w:hyperlink>
+      <w:r>
+        <w:t xml:space="preserve"> class</w:t>
+      </w:r>
+      <w:r>
+        <w:t xml:space="preserve">, which Is a simple http request using the email and password, if the result is true then we log in and set the variable </w:t>
+      </w:r>
+      <w:proofErr w:type="spellStart"/>
+      <w:r>
+        <w:t>Login.isLoggedIn</w:t>
+      </w:r>
+      <w:proofErr w:type="spellEnd"/>
+      <w:r>
+        <w:t xml:space="preserve"> to true, this is then used in the login controller to see if the login was successful.</w:t>
+      </w:r>
+    </w:p>
+    <w:p>
+      <w:r>
+        <w:t xml:space="preserve">After this we log into the database, this is done by getting the hashed password and salt from the </w:t>
+      </w:r>
+      <w:proofErr w:type="spellStart"/>
+      <w:r>
+        <w:t>api</w:t>
+      </w:r>
+      <w:proofErr w:type="spellEnd"/>
+      <w:r>
+        <w:t xml:space="preserve">, code </w:t>
+      </w:r>
+      <w:hyperlink r:id="rId33" w:anchor="L41" w:history="1">
+        <w:r>
+          <w:rPr>
+            <w:rStyle w:val="Hyperlink"/>
+          </w:rPr>
+          <w:t>here</w:t>
+        </w:r>
+      </w:hyperlink>
+      <w:r>
+        <w:t>. The code then hashes the login password that has been entered</w:t>
+      </w:r>
+      <w:r>
+        <w:t>, using the salt from the database too</w:t>
+      </w:r>
+      <w:r>
+        <w:t>,</w:t>
+      </w:r>
+      <w:r>
+        <w:t xml:space="preserve"> it then</w:t>
+      </w:r>
+      <w:r>
+        <w:t xml:space="preserve"> </w:t>
+      </w:r>
+      <w:hyperlink r:id="rId34" w:anchor="L68C29-L77C30" w:history="1">
+        <w:r>
+          <w:rPr>
+            <w:rStyle w:val="Hyperlink"/>
+          </w:rPr>
+          <w:t>compa</w:t>
+        </w:r>
+        <w:r>
+          <w:rPr>
+            <w:rStyle w:val="Hyperlink"/>
+          </w:rPr>
+          <w:t>r</w:t>
+        </w:r>
+        <w:r>
+          <w:rPr>
+            <w:rStyle w:val="Hyperlink"/>
+          </w:rPr>
+          <w:t>e</w:t>
+        </w:r>
+        <w:r>
+          <w:rPr>
+            <w:rStyle w:val="Hyperlink"/>
+          </w:rPr>
+          <w:t>s</w:t>
+        </w:r>
+        <w:r>
+          <w:rPr>
+            <w:rStyle w:val="Hyperlink"/>
+          </w:rPr>
+          <w:t xml:space="preserve"> the result</w:t>
+        </w:r>
+      </w:hyperlink>
+      <w:r>
+        <w:t xml:space="preserve"> with the hashed password from the </w:t>
+      </w:r>
+      <w:r>
+        <w:t xml:space="preserve">database. If they are the same then the user is allowed to login and the </w:t>
+      </w:r>
+      <w:hyperlink r:id="rId35" w:anchor="L61C29-L65C94" w:history="1">
+        <w:r>
+          <w:rPr>
+            <w:rStyle w:val="Hyperlink"/>
+          </w:rPr>
+          <w:t>rest of the</w:t>
+        </w:r>
+        <w:r>
+          <w:rPr>
+            <w:rStyle w:val="Hyperlink"/>
+          </w:rPr>
+          <w:t xml:space="preserve"> </w:t>
+        </w:r>
+        <w:r>
+          <w:rPr>
+            <w:rStyle w:val="Hyperlink"/>
+          </w:rPr>
+          <w:t>data from the database is stored</w:t>
+        </w:r>
+      </w:hyperlink>
+      <w:r>
+        <w:t>.</w:t>
       </w:r>
     </w:p>
     <w:p/>
@@ -642,6 +1030,12 @@
       </w:r>
       <w:r>
         <w:t xml:space="preserve"> in what went wrong.</w:t>
+      </w:r>
+    </w:p>
+    <w:p>
+      <w:r>
+        <w:lastRenderedPageBreak/>
+        <w:t>I think that despite the clear improvements that could be made the project is overall well implemented and is incredibly functional for the requirements needed.</w:t>
       </w:r>
     </w:p>
     <w:p>
@@ -678,7 +1072,7 @@
                     <pic:cNvPicPr/>
                   </pic:nvPicPr>
                   <pic:blipFill>
-                    <a:blip r:embed="rId9"/>
+                    <a:blip r:embed="rId36"/>
                     <a:stretch>
                       <a:fillRect/>
                     </a:stretch>
@@ -733,7 +1127,7 @@
                     <pic:cNvPicPr/>
                   </pic:nvPicPr>
                   <pic:blipFill>
-                    <a:blip r:embed="rId10"/>
+                    <a:blip r:embed="rId37"/>
                     <a:stretch>
                       <a:fillRect/>
                     </a:stretch>
@@ -780,7 +1174,7 @@
                     <pic:cNvPicPr/>
                   </pic:nvPicPr>
                   <pic:blipFill>
-                    <a:blip r:embed="rId11"/>
+                    <a:blip r:embed="rId38"/>
                     <a:stretch>
                       <a:fillRect/>
                     </a:stretch>
@@ -827,7 +1221,7 @@
                     <pic:cNvPicPr/>
                   </pic:nvPicPr>
                   <pic:blipFill>
-                    <a:blip r:embed="rId12"/>
+                    <a:blip r:embed="rId39"/>
                     <a:stretch>
                       <a:fillRect/>
                     </a:stretch>
@@ -869,7 +1263,7 @@
                     <pic:cNvPicPr/>
                   </pic:nvPicPr>
                   <pic:blipFill>
-                    <a:blip r:embed="rId13"/>
+                    <a:blip r:embed="rId40"/>
                     <a:stretch>
                       <a:fillRect/>
                     </a:stretch>
@@ -921,7 +1315,7 @@
                     <pic:cNvPicPr/>
                   </pic:nvPicPr>
                   <pic:blipFill>
-                    <a:blip r:embed="rId13"/>
+                    <a:blip r:embed="rId40"/>
                     <a:stretch>
                       <a:fillRect/>
                     </a:stretch>
@@ -965,7 +1359,7 @@
                     <pic:cNvPicPr/>
                   </pic:nvPicPr>
                   <pic:blipFill>
-                    <a:blip r:embed="rId14"/>
+                    <a:blip r:embed="rId41"/>
                     <a:stretch>
                       <a:fillRect/>
                     </a:stretch>
@@ -1009,7 +1403,7 @@
                     <pic:cNvPicPr/>
                   </pic:nvPicPr>
                   <pic:blipFill>
-                    <a:blip r:embed="rId15"/>
+                    <a:blip r:embed="rId42"/>
                     <a:stretch>
                       <a:fillRect/>
                     </a:stretch>
@@ -1073,7 +1467,7 @@
                     <pic:cNvPicPr/>
                   </pic:nvPicPr>
                   <pic:blipFill>
-                    <a:blip r:embed="rId16"/>
+                    <a:blip r:embed="rId43"/>
                     <a:stretch>
                       <a:fillRect/>
                     </a:stretch>
@@ -1115,7 +1509,7 @@
                     <pic:cNvPicPr/>
                   </pic:nvPicPr>
                   <pic:blipFill>
-                    <a:blip r:embed="rId17"/>
+                    <a:blip r:embed="rId44"/>
                     <a:stretch>
                       <a:fillRect/>
                     </a:stretch>
@@ -1157,7 +1551,7 @@
                     <pic:cNvPicPr/>
                   </pic:nvPicPr>
                   <pic:blipFill>
-                    <a:blip r:embed="rId18"/>
+                    <a:blip r:embed="rId45"/>
                     <a:stretch>
                       <a:fillRect/>
                     </a:stretch>
@@ -1206,7 +1600,7 @@
                     <pic:cNvPicPr/>
                   </pic:nvPicPr>
                   <pic:blipFill>
-                    <a:blip r:embed="rId19"/>
+                    <a:blip r:embed="rId46"/>
                     <a:stretch>
                       <a:fillRect/>
                     </a:stretch>
@@ -1250,7 +1644,7 @@
                     <pic:cNvPicPr/>
                   </pic:nvPicPr>
                   <pic:blipFill>
-                    <a:blip r:embed="rId20"/>
+                    <a:blip r:embed="rId47"/>
                     <a:stretch>
                       <a:fillRect/>
                     </a:stretch>
@@ -1294,7 +1688,7 @@
                     <pic:cNvPicPr/>
                   </pic:nvPicPr>
                   <pic:blipFill>
-                    <a:blip r:embed="rId21"/>
+                    <a:blip r:embed="rId48"/>
                     <a:stretch>
                       <a:fillRect/>
                     </a:stretch>
@@ -1341,7 +1735,7 @@
                     <pic:cNvPicPr/>
                   </pic:nvPicPr>
                   <pic:blipFill>
-                    <a:blip r:embed="rId22"/>
+                    <a:blip r:embed="rId49"/>
                     <a:stretch>
                       <a:fillRect/>
                     </a:stretch>
@@ -1380,7 +1774,7 @@
                     <pic:cNvPicPr/>
                   </pic:nvPicPr>
                   <pic:blipFill>
-                    <a:blip r:embed="rId23"/>
+                    <a:blip r:embed="rId50"/>
                     <a:stretch>
                       <a:fillRect/>
                     </a:stretch>

</xml_diff>